<commit_message>
having a meeting with my supervisior
</commit_message>
<xml_diff>
--- a/NeRF theory.docx
+++ b/NeRF theory.docx
@@ -147,440 +147,440 @@
         </w:rPr>
         <w:t>Three common types of rendering algorithms are rasterization, which projects objects geometrically based on information in the model, without optical effects; ray casting, which calculates an image from a specific point of view using basic optical laws of reflection; and ray tracing, which uses Monte Carlo techniques to achieve a realistic image in a far shorter time</w:t>
       </w:r>
+    </w:p>
+    <w:p>
+      <w:pPr>
+        <w:pStyle w:val="Heading3"/>
+        <w:shd w:val="clear" w:color="auto" w:fill="FFFFFF"/>
+        <w:spacing w:before="0"/>
+        <w:rPr>
+          <w:rFonts w:ascii="Arial" w:hAnsi="Arial" w:cs="Arial"/>
+          <w:color w:val="000000"/>
+        </w:rPr>
+      </w:pPr>
+      <w:r>
+        <w:rPr>
+          <w:rFonts w:ascii="Arial" w:hAnsi="Arial" w:cs="Arial"/>
+          <w:b/>
+          <w:bCs/>
+          <w:color w:val="000000"/>
+        </w:rPr>
+        <w:t>Volume Rendering</w:t>
+      </w:r>
+    </w:p>
+    <w:p>
+      <w:pPr>
+        <w:pStyle w:val="NormalWeb"/>
+        <w:shd w:val="clear" w:color="auto" w:fill="FFFFFF"/>
+        <w:spacing w:before="0" w:beforeAutospacing="0" w:after="300" w:afterAutospacing="0"/>
+        <w:jc w:val="both"/>
+        <w:rPr>
+          <w:rFonts w:ascii="Arial" w:hAnsi="Arial" w:cs="Arial"/>
+          <w:color w:val="000000"/>
+          <w:sz w:val="26"/>
+          <w:szCs w:val="26"/>
+        </w:rPr>
+      </w:pPr>
+      <w:r>
+        <w:rPr>
+          <w:rFonts w:ascii="Arial" w:hAnsi="Arial" w:cs="Arial"/>
+          <w:color w:val="000000"/>
+          <w:sz w:val="26"/>
+          <w:szCs w:val="26"/>
+        </w:rPr>
+        <w:t>Volume rendering enables you to create a 2D projection of a 3D discretely sampled dataset.</w:t>
+      </w:r>
+    </w:p>
+    <w:p>
+      <w:pPr>
+        <w:pStyle w:val="NormalWeb"/>
+        <w:shd w:val="clear" w:color="auto" w:fill="FFFFFF"/>
+        <w:spacing w:before="0" w:beforeAutospacing="0" w:after="300" w:afterAutospacing="0"/>
+        <w:jc w:val="both"/>
+        <w:rPr>
+          <w:rFonts w:ascii="Arial" w:hAnsi="Arial" w:cs="Arial"/>
+          <w:color w:val="000000"/>
+          <w:sz w:val="26"/>
+          <w:szCs w:val="26"/>
+          <w:shd w:val="clear" w:color="auto" w:fill="FFFFFF"/>
+        </w:rPr>
+      </w:pPr>
+      <w:r>
+        <w:rPr>
+          <w:rFonts w:ascii="Arial" w:hAnsi="Arial" w:cs="Arial"/>
+          <w:color w:val="000000"/>
+          <w:sz w:val="26"/>
+          <w:szCs w:val="26"/>
+          <w:shd w:val="clear" w:color="auto" w:fill="FFFFFF"/>
+        </w:rPr>
+        <w:t xml:space="preserve">a volume rendering algorithm obtains the RGBα (Red, Green, Blue, and Alpha channel) for every </w:t>
+      </w:r>
+      <w:proofErr w:type="gramStart"/>
+      <w:r>
+        <w:rPr>
+          <w:rFonts w:ascii="Arial" w:hAnsi="Arial" w:cs="Arial"/>
+          <w:color w:val="000000"/>
+          <w:sz w:val="26"/>
+          <w:szCs w:val="26"/>
+          <w:shd w:val="clear" w:color="auto" w:fill="FFFFFF"/>
+        </w:rPr>
+        <w:t>voxels</w:t>
+      </w:r>
+      <w:proofErr w:type="gramEnd"/>
+      <w:r>
+        <w:rPr>
+          <w:rFonts w:ascii="Arial" w:hAnsi="Arial" w:cs="Arial"/>
+          <w:color w:val="000000"/>
+          <w:sz w:val="26"/>
+          <w:szCs w:val="26"/>
+          <w:shd w:val="clear" w:color="auto" w:fill="FFFFFF"/>
+        </w:rPr>
+        <w:t xml:space="preserve"> in the space through which rays from the camera are casted. </w:t>
+      </w:r>
+    </w:p>
+    <w:p>
+      <w:pPr>
+        <w:pStyle w:val="Heading3"/>
+        <w:shd w:val="clear" w:color="auto" w:fill="FFFFFF"/>
+        <w:spacing w:before="0"/>
+        <w:rPr>
+          <w:rFonts w:ascii="Arial" w:hAnsi="Arial" w:cs="Arial"/>
+          <w:color w:val="000000"/>
+        </w:rPr>
+      </w:pPr>
+      <w:r>
+        <w:rPr>
+          <w:rFonts w:ascii="Arial" w:hAnsi="Arial" w:cs="Arial"/>
+          <w:b/>
+          <w:bCs/>
+          <w:color w:val="000000"/>
+        </w:rPr>
+        <w:t>View Synthesis</w:t>
+      </w:r>
+    </w:p>
+    <w:p>
+      <w:pPr>
+        <w:pStyle w:val="NormalWeb"/>
+        <w:shd w:val="clear" w:color="auto" w:fill="FFFFFF"/>
+        <w:spacing w:before="0" w:beforeAutospacing="0" w:after="300" w:afterAutospacing="0"/>
+        <w:jc w:val="both"/>
+        <w:rPr>
+          <w:rFonts w:ascii="Arial" w:hAnsi="Arial" w:cs="Arial"/>
+          <w:color w:val="000000"/>
+          <w:sz w:val="26"/>
+          <w:szCs w:val="26"/>
+        </w:rPr>
+      </w:pPr>
+      <w:r>
+        <w:rPr>
+          <w:rFonts w:ascii="Arial" w:hAnsi="Arial" w:cs="Arial"/>
+          <w:color w:val="000000"/>
+          <w:sz w:val="26"/>
+          <w:szCs w:val="26"/>
+        </w:rPr>
+        <w:t>View synthesis is the opposite of volume rendering—it involves creating a 3D view from a series of 2D images. This can be done using a series of photos that show an object from multiple angles, create a hemispheric plan of the object, and place each image in the appropriate place around the object. A view synthesis function attempts to predict the depth given a series of images that describe different perspectives of an object.</w:t>
+      </w:r>
+    </w:p>
+    <w:p>
+      <w:pPr>
+        <w:pStyle w:val="NormalWeb"/>
+        <w:shd w:val="clear" w:color="auto" w:fill="FFFFFF"/>
+        <w:spacing w:before="0" w:beforeAutospacing="0" w:after="300" w:afterAutospacing="0"/>
+        <w:jc w:val="both"/>
+        <w:rPr>
+          <w:rFonts w:ascii="Arial" w:hAnsi="Arial" w:cs="Arial"/>
+          <w:color w:val="000000" w:themeColor="text1"/>
+          <w:sz w:val="26"/>
+          <w:szCs w:val="26"/>
+        </w:rPr>
+      </w:pPr>
+      <w:proofErr w:type="spellStart"/>
+      <w:r>
+        <w:rPr>
+          <w:rFonts w:ascii="Arial" w:hAnsi="Arial" w:cs="Arial"/>
+          <w:color w:val="000000" w:themeColor="text1"/>
+          <w:sz w:val="26"/>
+          <w:szCs w:val="26"/>
+        </w:rPr>
+        <w:t>NeRFs</w:t>
+      </w:r>
+      <w:proofErr w:type="spellEnd"/>
+      <w:r>
+        <w:rPr>
+          <w:rFonts w:ascii="Arial" w:hAnsi="Arial" w:cs="Arial"/>
+          <w:color w:val="000000" w:themeColor="text1"/>
+          <w:sz w:val="26"/>
+          <w:szCs w:val="26"/>
+        </w:rPr>
+        <w:t xml:space="preserve"> are used for </w:t>
+      </w:r>
+      <w:r>
+        <w:rPr>
+          <w:rStyle w:val="Emphasis"/>
+          <w:rFonts w:ascii="Arial" w:hAnsi="Arial" w:cs="Arial"/>
+          <w:color w:val="000000" w:themeColor="text1"/>
+          <w:sz w:val="26"/>
+          <w:szCs w:val="26"/>
+          <w:bdr w:val="single" w:sz="2" w:space="0" w:color="auto" w:frame="1"/>
+        </w:rPr>
+        <w:t>novel view synthesis</w:t>
+      </w:r>
+      <w:r>
+        <w:rPr>
+          <w:rFonts w:ascii="Arial" w:hAnsi="Arial" w:cs="Arial"/>
+          <w:color w:val="000000" w:themeColor="text1"/>
+          <w:sz w:val="26"/>
+          <w:szCs w:val="26"/>
+        </w:rPr>
+        <w:t> - creating new views of objects and images, given some views. In effect, you can think of novel view synthesis as 2D-&gt;3D conversion, and many approaches to solve this problem exist, some more successful than others.</w:t>
+      </w:r>
+    </w:p>
+    <w:p>
+      <w:pPr>
+        <w:pStyle w:val="NormalWeb"/>
+        <w:shd w:val="clear" w:color="auto" w:fill="FFFFFF"/>
+        <w:spacing w:before="0" w:beforeAutospacing="0" w:after="300" w:afterAutospacing="0"/>
+        <w:jc w:val="both"/>
+        <w:rPr>
+          <w:rFonts w:ascii="Arial" w:hAnsi="Arial" w:cs="Arial"/>
+          <w:color w:val="000000"/>
+          <w:sz w:val="21"/>
+          <w:szCs w:val="21"/>
+        </w:rPr>
+      </w:pPr>
+    </w:p>
+    <w:p>
+      <w:pPr>
+        <w:rPr>
+          <w:rFonts w:ascii="Arial" w:hAnsi="Arial" w:cs="Arial"/>
+          <w:color w:val="000000" w:themeColor="text1"/>
+          <w:spacing w:val="-1"/>
+          <w:sz w:val="26"/>
+          <w:szCs w:val="26"/>
+          <w:shd w:val="clear" w:color="auto" w:fill="FFFFFF"/>
+        </w:rPr>
+      </w:pPr>
+      <w:r>
+        <w:rPr>
+          <w:rFonts w:ascii="Arial" w:hAnsi="Arial" w:cs="Arial"/>
+          <w:color w:val="000000" w:themeColor="text1"/>
+          <w:spacing w:val="-1"/>
+          <w:sz w:val="26"/>
+          <w:szCs w:val="26"/>
+          <w:shd w:val="clear" w:color="auto" w:fill="FFFFFF"/>
+        </w:rPr>
+        <w:t xml:space="preserve">The </w:t>
+      </w:r>
+      <w:r>
+        <w:rPr>
+          <w:rFonts w:ascii="Arial" w:hAnsi="Arial" w:cs="Arial"/>
+          <w:b/>
+          <w:color w:val="000000" w:themeColor="text1"/>
+          <w:spacing w:val="-1"/>
+          <w:sz w:val="26"/>
+          <w:szCs w:val="26"/>
+          <w:shd w:val="clear" w:color="auto" w:fill="FFFFFF"/>
+        </w:rPr>
+        <w:t xml:space="preserve">biggest difference between a </w:t>
+      </w:r>
+      <w:proofErr w:type="spellStart"/>
+      <w:r>
+        <w:rPr>
+          <w:rFonts w:ascii="Arial" w:hAnsi="Arial" w:cs="Arial"/>
+          <w:b/>
+          <w:color w:val="000000" w:themeColor="text1"/>
+          <w:spacing w:val="-1"/>
+          <w:sz w:val="26"/>
+          <w:szCs w:val="26"/>
+          <w:shd w:val="clear" w:color="auto" w:fill="FFFFFF"/>
+        </w:rPr>
+        <w:t>NeRF</w:t>
+      </w:r>
+      <w:proofErr w:type="spellEnd"/>
+      <w:r>
+        <w:rPr>
+          <w:rFonts w:ascii="Arial" w:hAnsi="Arial" w:cs="Arial"/>
+          <w:b/>
+          <w:color w:val="000000" w:themeColor="text1"/>
+          <w:spacing w:val="-1"/>
+          <w:sz w:val="26"/>
+          <w:szCs w:val="26"/>
+          <w:shd w:val="clear" w:color="auto" w:fill="FFFFFF"/>
+        </w:rPr>
+        <w:t xml:space="preserve"> model and traditional neural networks</w:t>
+      </w:r>
+      <w:r>
+        <w:rPr>
+          <w:rFonts w:ascii="Arial" w:hAnsi="Arial" w:cs="Arial"/>
+          <w:color w:val="000000" w:themeColor="text1"/>
+          <w:spacing w:val="-1"/>
+          <w:sz w:val="26"/>
+          <w:szCs w:val="26"/>
+          <w:shd w:val="clear" w:color="auto" w:fill="FFFFFF"/>
+        </w:rPr>
+        <w:t xml:space="preserve"> for 3D reconstruction is that </w:t>
+      </w:r>
+      <w:proofErr w:type="spellStart"/>
+      <w:r>
+        <w:rPr>
+          <w:rFonts w:ascii="Arial" w:hAnsi="Arial" w:cs="Arial"/>
+          <w:color w:val="000000" w:themeColor="text1"/>
+          <w:spacing w:val="-1"/>
+          <w:sz w:val="26"/>
+          <w:szCs w:val="26"/>
+          <w:shd w:val="clear" w:color="auto" w:fill="FFFFFF"/>
+        </w:rPr>
+        <w:t>NeRF</w:t>
+      </w:r>
+      <w:proofErr w:type="spellEnd"/>
+      <w:r>
+        <w:rPr>
+          <w:rFonts w:ascii="Arial" w:hAnsi="Arial" w:cs="Arial"/>
+          <w:color w:val="000000" w:themeColor="text1"/>
+          <w:spacing w:val="-1"/>
+          <w:sz w:val="26"/>
+          <w:szCs w:val="26"/>
+          <w:shd w:val="clear" w:color="auto" w:fill="FFFFFF"/>
+        </w:rPr>
+        <w:t xml:space="preserve"> is an instance-specific implicit representation of an object.</w:t>
+      </w:r>
+    </w:p>
+    <w:p>
+      <w:pPr>
+        <w:rPr>
+          <w:rFonts w:ascii="Arial" w:hAnsi="Arial" w:cs="Arial"/>
+          <w:color w:val="000000" w:themeColor="text1"/>
+          <w:spacing w:val="-1"/>
+          <w:sz w:val="26"/>
+          <w:szCs w:val="26"/>
+          <w:shd w:val="clear" w:color="auto" w:fill="FFFFFF"/>
+        </w:rPr>
+      </w:pPr>
+    </w:p>
+    <w:p>
+      <w:pPr>
+        <w:rPr>
+          <w:rFonts w:ascii="Arial" w:hAnsi="Arial" w:cs="Arial"/>
+          <w:color w:val="000000" w:themeColor="text1"/>
+          <w:spacing w:val="-1"/>
+          <w:sz w:val="26"/>
+          <w:szCs w:val="26"/>
+          <w:shd w:val="clear" w:color="auto" w:fill="FFFFFF"/>
+        </w:rPr>
+      </w:pPr>
+      <w:r>
+        <w:rPr>
+          <w:rFonts w:ascii="Arial" w:hAnsi="Arial" w:cs="Arial"/>
+          <w:color w:val="000000"/>
+          <w:sz w:val="26"/>
+          <w:szCs w:val="26"/>
+          <w:shd w:val="clear" w:color="auto" w:fill="FFFFFF"/>
+        </w:rPr>
+        <w:lastRenderedPageBreak/>
+        <w:t xml:space="preserve">A </w:t>
+      </w:r>
+      <w:proofErr w:type="spellStart"/>
+      <w:r>
+        <w:rPr>
+          <w:rFonts w:ascii="Arial" w:hAnsi="Arial" w:cs="Arial"/>
+          <w:color w:val="000000"/>
+          <w:sz w:val="26"/>
+          <w:szCs w:val="26"/>
+          <w:shd w:val="clear" w:color="auto" w:fill="FFFFFF"/>
+        </w:rPr>
+        <w:t>NeRF</w:t>
+      </w:r>
+      <w:proofErr w:type="spellEnd"/>
+      <w:r>
+        <w:rPr>
+          <w:rFonts w:ascii="Arial" w:hAnsi="Arial" w:cs="Arial"/>
+          <w:color w:val="000000"/>
+          <w:sz w:val="26"/>
+          <w:szCs w:val="26"/>
+          <w:shd w:val="clear" w:color="auto" w:fill="FFFFFF"/>
+        </w:rPr>
+        <w:t xml:space="preserve"> network is trained to map directly from viewing direction and spatial location (5D input) to opacity and color (4D output), using volume rendering to render new views. </w:t>
+      </w:r>
+    </w:p>
+    <w:p>
+      <w:pPr>
+        <w:rPr>
+          <w:rFonts w:ascii="Arial" w:hAnsi="Arial" w:cs="Arial"/>
+          <w:color w:val="000000" w:themeColor="text1"/>
+          <w:spacing w:val="-1"/>
+          <w:sz w:val="26"/>
+          <w:szCs w:val="26"/>
+          <w:shd w:val="clear" w:color="auto" w:fill="FFFFFF"/>
+        </w:rPr>
+      </w:pPr>
+    </w:p>
+    <w:p>
+      <w:pPr>
+        <w:rPr>
+          <w:rFonts w:ascii="Arial" w:hAnsi="Arial" w:cs="Arial"/>
+          <w:color w:val="000000" w:themeColor="text1"/>
+          <w:spacing w:val="-1"/>
+          <w:sz w:val="26"/>
+          <w:szCs w:val="26"/>
+          <w:shd w:val="clear" w:color="auto" w:fill="FFFFFF"/>
+        </w:rPr>
+      </w:pPr>
+    </w:p>
+    <w:p>
+      <w:pPr>
+        <w:rPr>
+          <w:rFonts w:ascii="Arial" w:hAnsi="Arial" w:cs="Arial"/>
+          <w:color w:val="000000" w:themeColor="text1"/>
+          <w:spacing w:val="-1"/>
+          <w:sz w:val="26"/>
+          <w:szCs w:val="26"/>
+          <w:shd w:val="clear" w:color="auto" w:fill="FFFFFF"/>
+        </w:rPr>
+      </w:pPr>
+    </w:p>
+    <w:p>
+      <w:pPr>
+        <w:shd w:val="clear" w:color="auto" w:fill="FFFFFF"/>
+        <w:spacing w:before="100" w:beforeAutospacing="1" w:after="100" w:afterAutospacing="1"/>
+        <w:outlineLvl w:val="1"/>
+        <w:rPr>
+          <w:rFonts w:ascii="Arial" w:eastAsia="Times New Roman" w:hAnsi="Arial" w:cs="Arial"/>
+          <w:color w:val="000000" w:themeColor="text1"/>
+          <w:sz w:val="36"/>
+          <w:szCs w:val="36"/>
+        </w:rPr>
+      </w:pPr>
+      <w:r>
+        <w:rPr>
+          <w:rFonts w:ascii="Arial" w:eastAsia="Times New Roman" w:hAnsi="Arial" w:cs="Arial"/>
+          <w:color w:val="000000" w:themeColor="text1"/>
+          <w:sz w:val="36"/>
+          <w:szCs w:val="36"/>
+        </w:rPr>
+        <w:t xml:space="preserve">What is </w:t>
+      </w:r>
+      <w:proofErr w:type="spellStart"/>
+      <w:r>
+        <w:rPr>
+          <w:rFonts w:ascii="Arial" w:eastAsia="Times New Roman" w:hAnsi="Arial" w:cs="Arial"/>
+          <w:color w:val="000000" w:themeColor="text1"/>
+          <w:sz w:val="36"/>
+          <w:szCs w:val="36"/>
+        </w:rPr>
+        <w:t>NeRF</w:t>
+      </w:r>
+      <w:proofErr w:type="spellEnd"/>
+      <w:r>
+        <w:rPr>
+          <w:rFonts w:ascii="Arial" w:eastAsia="Times New Roman" w:hAnsi="Arial" w:cs="Arial"/>
+          <w:color w:val="000000" w:themeColor="text1"/>
+          <w:sz w:val="36"/>
+          <w:szCs w:val="36"/>
+        </w:rPr>
+        <w:t>?</w:t>
+      </w:r>
       <w:bookmarkStart w:id="0" w:name="_GoBack"/>
       <w:bookmarkEnd w:id="0"/>
-    </w:p>
-    <w:p>
-      <w:pPr>
-        <w:pStyle w:val="Heading3"/>
-        <w:shd w:val="clear" w:color="auto" w:fill="FFFFFF"/>
-        <w:spacing w:before="0"/>
-        <w:rPr>
-          <w:rFonts w:ascii="Arial" w:hAnsi="Arial" w:cs="Arial"/>
-          <w:color w:val="000000"/>
-        </w:rPr>
-      </w:pPr>
-      <w:r>
-        <w:rPr>
-          <w:rFonts w:ascii="Arial" w:hAnsi="Arial" w:cs="Arial"/>
-          <w:b/>
-          <w:bCs/>
-          <w:color w:val="000000"/>
-        </w:rPr>
-        <w:t>Volume Rendering</w:t>
-      </w:r>
-    </w:p>
-    <w:p>
-      <w:pPr>
-        <w:pStyle w:val="NormalWeb"/>
-        <w:shd w:val="clear" w:color="auto" w:fill="FFFFFF"/>
-        <w:spacing w:before="0" w:beforeAutospacing="0" w:after="300" w:afterAutospacing="0"/>
-        <w:jc w:val="both"/>
-        <w:rPr>
-          <w:rFonts w:ascii="Arial" w:hAnsi="Arial" w:cs="Arial"/>
-          <w:color w:val="000000"/>
-          <w:sz w:val="26"/>
-          <w:szCs w:val="26"/>
-        </w:rPr>
-      </w:pPr>
-      <w:r>
-        <w:rPr>
-          <w:rFonts w:ascii="Arial" w:hAnsi="Arial" w:cs="Arial"/>
-          <w:color w:val="000000"/>
-          <w:sz w:val="26"/>
-          <w:szCs w:val="26"/>
-        </w:rPr>
-        <w:t>Volume rendering enables you to create a 2D projection of a 3D discretely sampled dataset.</w:t>
-      </w:r>
-    </w:p>
-    <w:p>
-      <w:pPr>
-        <w:pStyle w:val="NormalWeb"/>
-        <w:shd w:val="clear" w:color="auto" w:fill="FFFFFF"/>
-        <w:spacing w:before="0" w:beforeAutospacing="0" w:after="300" w:afterAutospacing="0"/>
-        <w:jc w:val="both"/>
-        <w:rPr>
-          <w:rFonts w:ascii="Arial" w:hAnsi="Arial" w:cs="Arial"/>
-          <w:color w:val="000000"/>
-          <w:sz w:val="26"/>
-          <w:szCs w:val="26"/>
-          <w:shd w:val="clear" w:color="auto" w:fill="FFFFFF"/>
-        </w:rPr>
-      </w:pPr>
-      <w:r>
-        <w:rPr>
-          <w:rFonts w:ascii="Arial" w:hAnsi="Arial" w:cs="Arial"/>
-          <w:color w:val="000000"/>
-          <w:sz w:val="26"/>
-          <w:szCs w:val="26"/>
-          <w:shd w:val="clear" w:color="auto" w:fill="FFFFFF"/>
-        </w:rPr>
-        <w:t xml:space="preserve">a volume rendering algorithm obtains the RGBα (Red, Green, Blue, and Alpha channel) for every </w:t>
-      </w:r>
-      <w:proofErr w:type="gramStart"/>
-      <w:r>
-        <w:rPr>
-          <w:rFonts w:ascii="Arial" w:hAnsi="Arial" w:cs="Arial"/>
-          <w:color w:val="000000"/>
-          <w:sz w:val="26"/>
-          <w:szCs w:val="26"/>
-          <w:shd w:val="clear" w:color="auto" w:fill="FFFFFF"/>
-        </w:rPr>
-        <w:t>voxels</w:t>
-      </w:r>
-      <w:proofErr w:type="gramEnd"/>
-      <w:r>
-        <w:rPr>
-          <w:rFonts w:ascii="Arial" w:hAnsi="Arial" w:cs="Arial"/>
-          <w:color w:val="000000"/>
-          <w:sz w:val="26"/>
-          <w:szCs w:val="26"/>
-          <w:shd w:val="clear" w:color="auto" w:fill="FFFFFF"/>
-        </w:rPr>
-        <w:t xml:space="preserve"> in the space through which rays from the camera are casted. </w:t>
-      </w:r>
-    </w:p>
-    <w:p>
-      <w:pPr>
-        <w:pStyle w:val="Heading3"/>
-        <w:shd w:val="clear" w:color="auto" w:fill="FFFFFF"/>
-        <w:spacing w:before="0"/>
-        <w:rPr>
-          <w:rFonts w:ascii="Arial" w:hAnsi="Arial" w:cs="Arial"/>
-          <w:color w:val="000000"/>
-        </w:rPr>
-      </w:pPr>
-      <w:r>
-        <w:rPr>
-          <w:rFonts w:ascii="Arial" w:hAnsi="Arial" w:cs="Arial"/>
-          <w:b/>
-          <w:bCs/>
-          <w:color w:val="000000"/>
-        </w:rPr>
-        <w:t>View Synthesis</w:t>
-      </w:r>
-    </w:p>
-    <w:p>
-      <w:pPr>
-        <w:pStyle w:val="NormalWeb"/>
-        <w:shd w:val="clear" w:color="auto" w:fill="FFFFFF"/>
-        <w:spacing w:before="0" w:beforeAutospacing="0" w:after="300" w:afterAutospacing="0"/>
-        <w:jc w:val="both"/>
-        <w:rPr>
-          <w:rFonts w:ascii="Arial" w:hAnsi="Arial" w:cs="Arial"/>
-          <w:color w:val="000000"/>
-          <w:sz w:val="26"/>
-          <w:szCs w:val="26"/>
-        </w:rPr>
-      </w:pPr>
-      <w:r>
-        <w:rPr>
-          <w:rFonts w:ascii="Arial" w:hAnsi="Arial" w:cs="Arial"/>
-          <w:color w:val="000000"/>
-          <w:sz w:val="26"/>
-          <w:szCs w:val="26"/>
-        </w:rPr>
-        <w:t>View synthesis is the opposite of volume rendering—it involves creating a 3D view from a series of 2D images. This can be done using a series of photos that show an object from multiple angles, create a hemispheric plan of the object, and place each image in the appropriate place around the object. A view synthesis function attempts to predict the depth given a series of images that describe different perspectives of an object.</w:t>
-      </w:r>
-    </w:p>
-    <w:p>
-      <w:pPr>
-        <w:pStyle w:val="NormalWeb"/>
-        <w:shd w:val="clear" w:color="auto" w:fill="FFFFFF"/>
-        <w:spacing w:before="0" w:beforeAutospacing="0" w:after="300" w:afterAutospacing="0"/>
-        <w:jc w:val="both"/>
-        <w:rPr>
-          <w:rFonts w:ascii="Arial" w:hAnsi="Arial" w:cs="Arial"/>
-          <w:color w:val="000000" w:themeColor="text1"/>
-          <w:sz w:val="26"/>
-          <w:szCs w:val="26"/>
-        </w:rPr>
-      </w:pPr>
-      <w:proofErr w:type="spellStart"/>
-      <w:r>
-        <w:rPr>
-          <w:rFonts w:ascii="Arial" w:hAnsi="Arial" w:cs="Arial"/>
-          <w:color w:val="000000" w:themeColor="text1"/>
-          <w:sz w:val="26"/>
-          <w:szCs w:val="26"/>
-        </w:rPr>
-        <w:t>NeRFs</w:t>
-      </w:r>
-      <w:proofErr w:type="spellEnd"/>
-      <w:r>
-        <w:rPr>
-          <w:rFonts w:ascii="Arial" w:hAnsi="Arial" w:cs="Arial"/>
-          <w:color w:val="000000" w:themeColor="text1"/>
-          <w:sz w:val="26"/>
-          <w:szCs w:val="26"/>
-        </w:rPr>
-        <w:t xml:space="preserve"> are used for </w:t>
-      </w:r>
-      <w:r>
-        <w:rPr>
-          <w:rStyle w:val="Emphasis"/>
-          <w:rFonts w:ascii="Arial" w:hAnsi="Arial" w:cs="Arial"/>
-          <w:color w:val="000000" w:themeColor="text1"/>
-          <w:sz w:val="26"/>
-          <w:szCs w:val="26"/>
-          <w:bdr w:val="single" w:sz="2" w:space="0" w:color="auto" w:frame="1"/>
-        </w:rPr>
-        <w:t>novel view synthesis</w:t>
-      </w:r>
-      <w:r>
-        <w:rPr>
-          <w:rFonts w:ascii="Arial" w:hAnsi="Arial" w:cs="Arial"/>
-          <w:color w:val="000000" w:themeColor="text1"/>
-          <w:sz w:val="26"/>
-          <w:szCs w:val="26"/>
-        </w:rPr>
-        <w:t> - creating new views of objects and images, given some views. In effect, you can think of novel view synthesis as 2D-&gt;3D conversion, and many approaches to solve this problem exist, some more successful than others.</w:t>
-      </w:r>
-    </w:p>
-    <w:p>
-      <w:pPr>
-        <w:pStyle w:val="NormalWeb"/>
-        <w:shd w:val="clear" w:color="auto" w:fill="FFFFFF"/>
-        <w:spacing w:before="0" w:beforeAutospacing="0" w:after="300" w:afterAutospacing="0"/>
-        <w:jc w:val="both"/>
-        <w:rPr>
-          <w:rFonts w:ascii="Arial" w:hAnsi="Arial" w:cs="Arial"/>
-          <w:color w:val="000000"/>
-          <w:sz w:val="21"/>
-          <w:szCs w:val="21"/>
-        </w:rPr>
-      </w:pPr>
-    </w:p>
-    <w:p>
-      <w:pPr>
-        <w:rPr>
-          <w:rFonts w:ascii="Arial" w:hAnsi="Arial" w:cs="Arial"/>
-          <w:color w:val="000000" w:themeColor="text1"/>
-          <w:spacing w:val="-1"/>
-          <w:sz w:val="26"/>
-          <w:szCs w:val="26"/>
-          <w:shd w:val="clear" w:color="auto" w:fill="FFFFFF"/>
-        </w:rPr>
-      </w:pPr>
-      <w:r>
-        <w:rPr>
-          <w:rFonts w:ascii="Arial" w:hAnsi="Arial" w:cs="Arial"/>
-          <w:color w:val="000000" w:themeColor="text1"/>
-          <w:spacing w:val="-1"/>
-          <w:sz w:val="26"/>
-          <w:szCs w:val="26"/>
-          <w:shd w:val="clear" w:color="auto" w:fill="FFFFFF"/>
-        </w:rPr>
-        <w:t xml:space="preserve">The </w:t>
-      </w:r>
-      <w:r>
-        <w:rPr>
-          <w:rFonts w:ascii="Arial" w:hAnsi="Arial" w:cs="Arial"/>
-          <w:b/>
-          <w:color w:val="000000" w:themeColor="text1"/>
-          <w:spacing w:val="-1"/>
-          <w:sz w:val="26"/>
-          <w:szCs w:val="26"/>
-          <w:shd w:val="clear" w:color="auto" w:fill="FFFFFF"/>
-        </w:rPr>
-        <w:t xml:space="preserve">biggest difference between a </w:t>
-      </w:r>
-      <w:proofErr w:type="spellStart"/>
-      <w:r>
-        <w:rPr>
-          <w:rFonts w:ascii="Arial" w:hAnsi="Arial" w:cs="Arial"/>
-          <w:b/>
-          <w:color w:val="000000" w:themeColor="text1"/>
-          <w:spacing w:val="-1"/>
-          <w:sz w:val="26"/>
-          <w:szCs w:val="26"/>
-          <w:shd w:val="clear" w:color="auto" w:fill="FFFFFF"/>
-        </w:rPr>
-        <w:t>NeRF</w:t>
-      </w:r>
-      <w:proofErr w:type="spellEnd"/>
-      <w:r>
-        <w:rPr>
-          <w:rFonts w:ascii="Arial" w:hAnsi="Arial" w:cs="Arial"/>
-          <w:b/>
-          <w:color w:val="000000" w:themeColor="text1"/>
-          <w:spacing w:val="-1"/>
-          <w:sz w:val="26"/>
-          <w:szCs w:val="26"/>
-          <w:shd w:val="clear" w:color="auto" w:fill="FFFFFF"/>
-        </w:rPr>
-        <w:t xml:space="preserve"> model and traditional neural networks</w:t>
-      </w:r>
-      <w:r>
-        <w:rPr>
-          <w:rFonts w:ascii="Arial" w:hAnsi="Arial" w:cs="Arial"/>
-          <w:color w:val="000000" w:themeColor="text1"/>
-          <w:spacing w:val="-1"/>
-          <w:sz w:val="26"/>
-          <w:szCs w:val="26"/>
-          <w:shd w:val="clear" w:color="auto" w:fill="FFFFFF"/>
-        </w:rPr>
-        <w:t xml:space="preserve"> for 3D reconstruction is that </w:t>
-      </w:r>
-      <w:proofErr w:type="spellStart"/>
-      <w:r>
-        <w:rPr>
-          <w:rFonts w:ascii="Arial" w:hAnsi="Arial" w:cs="Arial"/>
-          <w:color w:val="000000" w:themeColor="text1"/>
-          <w:spacing w:val="-1"/>
-          <w:sz w:val="26"/>
-          <w:szCs w:val="26"/>
-          <w:shd w:val="clear" w:color="auto" w:fill="FFFFFF"/>
-        </w:rPr>
-        <w:t>NeRF</w:t>
-      </w:r>
-      <w:proofErr w:type="spellEnd"/>
-      <w:r>
-        <w:rPr>
-          <w:rFonts w:ascii="Arial" w:hAnsi="Arial" w:cs="Arial"/>
-          <w:color w:val="000000" w:themeColor="text1"/>
-          <w:spacing w:val="-1"/>
-          <w:sz w:val="26"/>
-          <w:szCs w:val="26"/>
-          <w:shd w:val="clear" w:color="auto" w:fill="FFFFFF"/>
-        </w:rPr>
-        <w:t xml:space="preserve"> is an instance-specific implicit representation of an object.</w:t>
-      </w:r>
-    </w:p>
-    <w:p>
-      <w:pPr>
-        <w:rPr>
-          <w:rFonts w:ascii="Arial" w:hAnsi="Arial" w:cs="Arial"/>
-          <w:color w:val="000000" w:themeColor="text1"/>
-          <w:spacing w:val="-1"/>
-          <w:sz w:val="26"/>
-          <w:szCs w:val="26"/>
-          <w:shd w:val="clear" w:color="auto" w:fill="FFFFFF"/>
-        </w:rPr>
-      </w:pPr>
-    </w:p>
-    <w:p>
-      <w:pPr>
-        <w:rPr>
-          <w:rFonts w:ascii="Arial" w:hAnsi="Arial" w:cs="Arial"/>
-          <w:color w:val="000000" w:themeColor="text1"/>
-          <w:spacing w:val="-1"/>
-          <w:sz w:val="26"/>
-          <w:szCs w:val="26"/>
-          <w:shd w:val="clear" w:color="auto" w:fill="FFFFFF"/>
-        </w:rPr>
-      </w:pPr>
-      <w:r>
-        <w:rPr>
-          <w:rFonts w:ascii="Arial" w:hAnsi="Arial" w:cs="Arial"/>
-          <w:color w:val="000000"/>
-          <w:sz w:val="26"/>
-          <w:szCs w:val="26"/>
-          <w:shd w:val="clear" w:color="auto" w:fill="FFFFFF"/>
-        </w:rPr>
-        <w:lastRenderedPageBreak/>
-        <w:t xml:space="preserve">A </w:t>
-      </w:r>
-      <w:proofErr w:type="spellStart"/>
-      <w:r>
-        <w:rPr>
-          <w:rFonts w:ascii="Arial" w:hAnsi="Arial" w:cs="Arial"/>
-          <w:color w:val="000000"/>
-          <w:sz w:val="26"/>
-          <w:szCs w:val="26"/>
-          <w:shd w:val="clear" w:color="auto" w:fill="FFFFFF"/>
-        </w:rPr>
-        <w:t>NeRF</w:t>
-      </w:r>
-      <w:proofErr w:type="spellEnd"/>
-      <w:r>
-        <w:rPr>
-          <w:rFonts w:ascii="Arial" w:hAnsi="Arial" w:cs="Arial"/>
-          <w:color w:val="000000"/>
-          <w:sz w:val="26"/>
-          <w:szCs w:val="26"/>
-          <w:shd w:val="clear" w:color="auto" w:fill="FFFFFF"/>
-        </w:rPr>
-        <w:t xml:space="preserve"> network is trained to map directly from viewing direction and spatial location (5D input) to opacity and color (4D output), using volume rendering to render new views. </w:t>
-      </w:r>
-    </w:p>
-    <w:p>
-      <w:pPr>
-        <w:rPr>
-          <w:rFonts w:ascii="Arial" w:hAnsi="Arial" w:cs="Arial"/>
-          <w:color w:val="000000" w:themeColor="text1"/>
-          <w:spacing w:val="-1"/>
-          <w:sz w:val="26"/>
-          <w:szCs w:val="26"/>
-          <w:shd w:val="clear" w:color="auto" w:fill="FFFFFF"/>
-        </w:rPr>
-      </w:pPr>
-    </w:p>
-    <w:p>
-      <w:pPr>
-        <w:rPr>
-          <w:rFonts w:ascii="Arial" w:hAnsi="Arial" w:cs="Arial"/>
-          <w:color w:val="000000" w:themeColor="text1"/>
-          <w:spacing w:val="-1"/>
-          <w:sz w:val="26"/>
-          <w:szCs w:val="26"/>
-          <w:shd w:val="clear" w:color="auto" w:fill="FFFFFF"/>
-        </w:rPr>
-      </w:pPr>
-    </w:p>
-    <w:p>
-      <w:pPr>
-        <w:rPr>
-          <w:rFonts w:ascii="Arial" w:hAnsi="Arial" w:cs="Arial"/>
-          <w:color w:val="000000" w:themeColor="text1"/>
-          <w:spacing w:val="-1"/>
-          <w:sz w:val="26"/>
-          <w:szCs w:val="26"/>
-          <w:shd w:val="clear" w:color="auto" w:fill="FFFFFF"/>
-        </w:rPr>
-      </w:pPr>
-    </w:p>
-    <w:p>
-      <w:pPr>
-        <w:shd w:val="clear" w:color="auto" w:fill="FFFFFF"/>
-        <w:spacing w:before="100" w:beforeAutospacing="1" w:after="100" w:afterAutospacing="1"/>
-        <w:outlineLvl w:val="1"/>
-        <w:rPr>
-          <w:rFonts w:ascii="Arial" w:eastAsia="Times New Roman" w:hAnsi="Arial" w:cs="Arial"/>
-          <w:color w:val="000000" w:themeColor="text1"/>
-          <w:sz w:val="36"/>
-          <w:szCs w:val="36"/>
-        </w:rPr>
-      </w:pPr>
-      <w:r>
-        <w:rPr>
-          <w:rFonts w:ascii="Arial" w:eastAsia="Times New Roman" w:hAnsi="Arial" w:cs="Arial"/>
-          <w:color w:val="000000" w:themeColor="text1"/>
-          <w:sz w:val="36"/>
-          <w:szCs w:val="36"/>
-        </w:rPr>
-        <w:t xml:space="preserve">What is </w:t>
-      </w:r>
-      <w:proofErr w:type="spellStart"/>
-      <w:r>
-        <w:rPr>
-          <w:rFonts w:ascii="Arial" w:eastAsia="Times New Roman" w:hAnsi="Arial" w:cs="Arial"/>
-          <w:color w:val="000000" w:themeColor="text1"/>
-          <w:sz w:val="36"/>
-          <w:szCs w:val="36"/>
-        </w:rPr>
-        <w:t>NeRF</w:t>
-      </w:r>
-      <w:proofErr w:type="spellEnd"/>
-      <w:r>
-        <w:rPr>
-          <w:rFonts w:ascii="Arial" w:eastAsia="Times New Roman" w:hAnsi="Arial" w:cs="Arial"/>
-          <w:color w:val="000000" w:themeColor="text1"/>
-          <w:sz w:val="36"/>
-          <w:szCs w:val="36"/>
-        </w:rPr>
-        <w:t>?</w:t>
-      </w:r>
     </w:p>
     <w:p>
       <w:pPr>
@@ -650,6 +650,8 @@
         <w:rPr>
           <w:rFonts w:ascii="Arial" w:hAnsi="Arial" w:cs="Arial"/>
           <w:color w:val="000000" w:themeColor="text1"/>
+          <w:sz w:val="26"/>
+          <w:szCs w:val="26"/>
           <w:shd w:val="clear" w:color="auto" w:fill="FFFFFF"/>
         </w:rPr>
       </w:pPr>
@@ -673,15 +675,7 @@
           <w:szCs w:val="26"/>
           <w:shd w:val="clear" w:color="auto" w:fill="FFFFFF"/>
         </w:rPr>
-        <w:t xml:space="preserve"> works by representing the scene as a continuous function called a radiance field. </w:t>
-      </w:r>
-      <w:r>
-        <w:rPr>
-          <w:rFonts w:ascii="Arial" w:hAnsi="Arial" w:cs="Arial"/>
-          <w:color w:val="000000" w:themeColor="text1"/>
-          <w:shd w:val="clear" w:color="auto" w:fill="FFFFFF"/>
-        </w:rPr>
-        <w:t>This function maps a 3D point in space to a color and opacity value.</w:t>
+        <w:t xml:space="preserve"> works by representing the scene as a continuous function called a radiance field. This function maps a 3D point in space to a color and opacity value.</w:t>
       </w:r>
     </w:p>
     <w:p>

</xml_diff>